<commit_message>
Modification fichier cours GIT
</commit_message>
<xml_diff>
--- a/Cours GIT.docx
+++ b/Cours GIT.docx
@@ -521,29 +521,45 @@
       <w:r>
         <w:t xml:space="preserve">modifications de remote Github vers local : </w:t>
       </w:r>
+      <w:r>
+        <w:t xml:space="preserve"> </w:t>
+      </w:r>
+      <w:r>
+        <w:rPr>
+          <w:b/>
+        </w:rPr>
+        <w:t xml:space="preserve">git pull </w:t>
+      </w:r>
+      <w:r>
+        <w:rPr>
+          <w:b/>
+        </w:rPr>
+        <w:t>origin master</w:t>
+      </w:r>
+      <w:r>
+        <w:t xml:space="preserve"> </w:t>
+      </w:r>
+      <w:r>
+        <w:t>dans l’autre sens</w:t>
+      </w:r>
+    </w:p>
+    <w:p>
+      <w:pPr>
+        <w:pStyle w:val="Paragraphedeliste"/>
+        <w:ind w:left="1068"/>
+      </w:pPr>
+    </w:p>
+    <w:p>
+      <w:pPr>
+        <w:pStyle w:val="Paragraphedeliste"/>
+        <w:ind w:left="1068"/>
+      </w:pPr>
+      <w:r>
+        <w:lastRenderedPageBreak/>
+        <w:t>Exercice</w:t>
+      </w:r>
       <w:bookmarkStart w:id="0" w:name="_GoBack"/>
       <w:bookmarkEnd w:id="0"/>
-      <w:r>
-        <w:t xml:space="preserve"> </w:t>
-      </w:r>
-      <w:r>
-        <w:rPr>
-          <w:b/>
-        </w:rPr>
-        <w:t xml:space="preserve">git pull </w:t>
-      </w:r>
-      <w:r>
-        <w:rPr>
-          <w:b/>
-        </w:rPr>
-        <w:t>origin master</w:t>
-      </w:r>
-      <w:r>
-        <w:t xml:space="preserve"> </w:t>
-      </w:r>
-      <w:r>
-        <w:t>dans l’autre sens</w:t>
-      </w:r>
     </w:p>
     <w:sectPr>
       <w:pgSz w:w="11906" w:h="16838"/>

</xml_diff>